<commit_message>
check equations and add comments
</commit_message>
<xml_diff>
--- a/structure.docx
+++ b/structure.docx
@@ -998,6 +998,7 @@
               <w:adjustRightInd w:val="0"/>
               <w:snapToGrid w:val="0"/>
               <w:rPr>
+                <w:b/>
                 <w:sz w:val="24"/>
                 <w:szCs w:val="24"/>
                 <w:lang w:val="it-IT"/>
@@ -1005,6 +1006,7 @@
             </w:pPr>
             <w:r>
               <w:rPr>
+                <w:b/>
                 <w:sz w:val="24"/>
                 <w:szCs w:val="24"/>
                 <w:lang w:val="it-IT"/>
@@ -1012,17 +1014,11 @@
               <w:t>r_ne</w:t>
             </w:r>
           </w:p>
-        </w:tc>
-        <w:tc>
-          <w:tcPr>
-            <w:tcW w:w="2871" w:type="dxa"/>
-          </w:tcPr>
-          <w:p>
-            <w:pPr>
-              <w:adjustRightInd w:val="0"/>
-              <w:snapToGrid w:val="0"/>
-              <w:rPr>
-                <w:b/>
+          <w:p>
+            <w:pPr>
+              <w:adjustRightInd w:val="0"/>
+              <w:snapToGrid w:val="0"/>
+              <w:rPr>
                 <w:sz w:val="24"/>
                 <w:szCs w:val="24"/>
                 <w:lang w:val="it-IT"/>
@@ -1030,29 +1026,71 @@
             </w:pPr>
             <w:r>
               <w:rPr>
-                <w:b/>
                 <w:sz w:val="24"/>
                 <w:szCs w:val="24"/>
                 <w:lang w:val="it-IT"/>
               </w:rPr>
+              <w:t>inverse dynamics RNE</w:t>
+            </w:r>
+          </w:p>
+          <w:p>
+            <w:pPr>
+              <w:adjustRightInd w:val="0"/>
+              <w:snapToGrid w:val="0"/>
+              <w:rPr>
+                <w:sz w:val="24"/>
+                <w:szCs w:val="24"/>
+                <w:lang w:val="it-IT"/>
+              </w:rPr>
+            </w:pPr>
+            <w:r>
+              <w:rPr>
+                <w:sz w:val="24"/>
+                <w:szCs w:val="24"/>
+                <w:lang w:val="it-IT"/>
+              </w:rPr>
+              <w:t>3.30-3.39</w:t>
+            </w:r>
+          </w:p>
+        </w:tc>
+        <w:tc>
+          <w:tcPr>
+            <w:tcW w:w="2871" w:type="dxa"/>
+          </w:tcPr>
+          <w:p>
+            <w:pPr>
+              <w:adjustRightInd w:val="0"/>
+              <w:snapToGrid w:val="0"/>
+              <w:rPr>
+                <w:b/>
+                <w:sz w:val="24"/>
+                <w:szCs w:val="24"/>
+              </w:rPr>
+            </w:pPr>
+            <w:proofErr w:type="spellStart"/>
+            <w:r>
+              <w:rPr>
+                <w:b/>
+                <w:sz w:val="24"/>
+                <w:szCs w:val="24"/>
+              </w:rPr>
               <w:t>calc_acc</w:t>
             </w:r>
-          </w:p>
-          <w:p>
-            <w:pPr>
-              <w:adjustRightInd w:val="0"/>
-              <w:snapToGrid w:val="0"/>
-              <w:rPr>
-                <w:sz w:val="24"/>
-                <w:szCs w:val="24"/>
-                <w:lang w:val="it-IT"/>
-              </w:rPr>
-            </w:pPr>
-            <w:r>
-              <w:rPr>
-                <w:sz w:val="24"/>
-                <w:szCs w:val="24"/>
-                <w:lang w:val="it-IT"/>
+            <w:proofErr w:type="spellEnd"/>
+          </w:p>
+          <w:p>
+            <w:pPr>
+              <w:adjustRightInd w:val="0"/>
+              <w:snapToGrid w:val="0"/>
+              <w:rPr>
+                <w:sz w:val="24"/>
+                <w:szCs w:val="24"/>
+              </w:rPr>
+            </w:pPr>
+            <w:r>
+              <w:rPr>
+                <w:sz w:val="24"/>
+                <w:szCs w:val="24"/>
               </w:rPr>
               <w:t>acc all links</w:t>
             </w:r>
@@ -1064,14 +1102,12 @@
               <w:rPr>
                 <w:sz w:val="24"/>
                 <w:szCs w:val="24"/>
-                <w:lang w:val="it-IT"/>
-              </w:rPr>
-            </w:pPr>
-            <w:r>
-              <w:rPr>
-                <w:sz w:val="24"/>
-                <w:szCs w:val="24"/>
-                <w:lang w:val="it-IT"/>
+              </w:rPr>
+            </w:pPr>
+            <w:r>
+              <w:rPr>
+                <w:sz w:val="24"/>
+                <w:szCs w:val="24"/>
               </w:rPr>
               <w:t>R=3.10-3.11,P=3.14-3.15</w:t>
             </w:r>
@@ -1088,7 +1124,6 @@
               <w:rPr>
                 <w:sz w:val="24"/>
                 <w:szCs w:val="24"/>
-                <w:lang w:val="it-IT"/>
               </w:rPr>
             </w:pPr>
           </w:p>
@@ -1109,102 +1144,104 @@
               <w:rPr>
                 <w:sz w:val="24"/>
                 <w:szCs w:val="24"/>
-                <w:lang w:val="it-IT"/>
-              </w:rPr>
-            </w:pPr>
-          </w:p>
-        </w:tc>
-        <w:tc>
-          <w:tcPr>
-            <w:tcW w:w="2871" w:type="dxa"/>
-          </w:tcPr>
-          <w:p>
-            <w:pPr>
-              <w:adjustRightInd w:val="0"/>
-              <w:snapToGrid w:val="0"/>
-              <w:rPr>
-                <w:sz w:val="24"/>
-                <w:szCs w:val="24"/>
-                <w:lang w:val="it-IT"/>
-              </w:rPr>
-            </w:pPr>
-          </w:p>
-        </w:tc>
-        <w:tc>
-          <w:tcPr>
-            <w:tcW w:w="2871" w:type="dxa"/>
-          </w:tcPr>
-          <w:p>
-            <w:pPr>
-              <w:adjustRightInd w:val="0"/>
-              <w:snapToGrid w:val="0"/>
-              <w:rPr>
-                <w:sz w:val="24"/>
-                <w:szCs w:val="24"/>
-                <w:lang w:val="it-IT"/>
-              </w:rPr>
-            </w:pPr>
-          </w:p>
-        </w:tc>
-        <w:tc>
-          <w:tcPr>
-            <w:tcW w:w="2871" w:type="dxa"/>
-          </w:tcPr>
-          <w:p>
-            <w:pPr>
-              <w:adjustRightInd w:val="0"/>
-              <w:snapToGrid w:val="0"/>
-              <w:rPr>
-                <w:b/>
-                <w:sz w:val="24"/>
-                <w:szCs w:val="24"/>
-                <w:lang w:val="it-IT"/>
-              </w:rPr>
-            </w:pPr>
-            <w:r>
-              <w:rPr>
-                <w:b/>
-                <w:sz w:val="24"/>
-                <w:szCs w:val="24"/>
-                <w:lang w:val="it-IT"/>
+              </w:rPr>
+            </w:pPr>
+          </w:p>
+        </w:tc>
+        <w:tc>
+          <w:tcPr>
+            <w:tcW w:w="2871" w:type="dxa"/>
+          </w:tcPr>
+          <w:p>
+            <w:pPr>
+              <w:adjustRightInd w:val="0"/>
+              <w:snapToGrid w:val="0"/>
+              <w:rPr>
+                <w:sz w:val="24"/>
+                <w:szCs w:val="24"/>
+              </w:rPr>
+            </w:pPr>
+          </w:p>
+        </w:tc>
+        <w:tc>
+          <w:tcPr>
+            <w:tcW w:w="2871" w:type="dxa"/>
+          </w:tcPr>
+          <w:p>
+            <w:pPr>
+              <w:adjustRightInd w:val="0"/>
+              <w:snapToGrid w:val="0"/>
+              <w:rPr>
+                <w:sz w:val="24"/>
+                <w:szCs w:val="24"/>
+              </w:rPr>
+            </w:pPr>
+          </w:p>
+        </w:tc>
+        <w:tc>
+          <w:tcPr>
+            <w:tcW w:w="2871" w:type="dxa"/>
+          </w:tcPr>
+          <w:p>
+            <w:pPr>
+              <w:adjustRightInd w:val="0"/>
+              <w:snapToGrid w:val="0"/>
+              <w:rPr>
+                <w:b/>
+                <w:sz w:val="24"/>
+                <w:szCs w:val="24"/>
+              </w:rPr>
+            </w:pPr>
+            <w:proofErr w:type="spellStart"/>
+            <w:r>
+              <w:rPr>
+                <w:b/>
+                <w:sz w:val="24"/>
+                <w:szCs w:val="24"/>
               </w:rPr>
               <w:t>calc_vel</w:t>
             </w:r>
-          </w:p>
-          <w:p>
-            <w:pPr>
-              <w:adjustRightInd w:val="0"/>
-              <w:snapToGrid w:val="0"/>
-              <w:rPr>
-                <w:sz w:val="24"/>
-                <w:szCs w:val="24"/>
-                <w:lang w:val="it-IT"/>
-              </w:rPr>
-            </w:pPr>
-            <w:r>
-              <w:rPr>
-                <w:sz w:val="24"/>
-                <w:szCs w:val="24"/>
-                <w:lang w:val="it-IT"/>
-              </w:rPr>
-              <w:t>vel all links</w:t>
-            </w:r>
-          </w:p>
-          <w:p>
-            <w:pPr>
-              <w:adjustRightInd w:val="0"/>
-              <w:snapToGrid w:val="0"/>
-              <w:rPr>
-                <w:sz w:val="24"/>
-                <w:szCs w:val="24"/>
-                <w:lang w:val="it-IT"/>
-              </w:rPr>
-            </w:pPr>
-            <w:r>
-              <w:rPr>
-                <w:sz w:val="24"/>
-                <w:szCs w:val="24"/>
-                <w:lang w:val="it-IT"/>
+            <w:proofErr w:type="spellEnd"/>
+          </w:p>
+          <w:p>
+            <w:pPr>
+              <w:adjustRightInd w:val="0"/>
+              <w:snapToGrid w:val="0"/>
+              <w:rPr>
+                <w:sz w:val="24"/>
+                <w:szCs w:val="24"/>
+              </w:rPr>
+            </w:pPr>
+            <w:proofErr w:type="spellStart"/>
+            <w:r>
+              <w:rPr>
+                <w:sz w:val="24"/>
+                <w:szCs w:val="24"/>
+              </w:rPr>
+              <w:t>vel</w:t>
+            </w:r>
+            <w:proofErr w:type="spellEnd"/>
+            <w:r>
+              <w:rPr>
+                <w:sz w:val="24"/>
+                <w:szCs w:val="24"/>
+              </w:rPr>
+              <w:t xml:space="preserve"> all links</w:t>
+            </w:r>
+          </w:p>
+          <w:p>
+            <w:pPr>
+              <w:adjustRightInd w:val="0"/>
+              <w:snapToGrid w:val="0"/>
+              <w:rPr>
+                <w:sz w:val="24"/>
+                <w:szCs w:val="24"/>
+              </w:rPr>
+            </w:pPr>
+            <w:r>
+              <w:rPr>
+                <w:sz w:val="24"/>
+                <w:szCs w:val="24"/>
               </w:rPr>
               <w:t>R=3.8-3.9, P=3.12-3.13</w:t>
             </w:r>
@@ -1221,7 +1258,6 @@
               <w:rPr>
                 <w:sz w:val="24"/>
                 <w:szCs w:val="24"/>
-                <w:lang w:val="it-IT"/>
               </w:rPr>
             </w:pPr>
           </w:p>
@@ -1242,79 +1278,134 @@
               <w:rPr>
                 <w:sz w:val="24"/>
                 <w:szCs w:val="24"/>
-                <w:lang w:val="it-IT"/>
-              </w:rPr>
-            </w:pPr>
-          </w:p>
-        </w:tc>
-        <w:tc>
-          <w:tcPr>
-            <w:tcW w:w="2871" w:type="dxa"/>
-          </w:tcPr>
-          <w:p>
-            <w:pPr>
-              <w:adjustRightInd w:val="0"/>
-              <w:snapToGrid w:val="0"/>
-              <w:rPr>
-                <w:sz w:val="24"/>
-                <w:szCs w:val="24"/>
-                <w:lang w:val="it-IT"/>
-              </w:rPr>
-            </w:pPr>
-          </w:p>
-        </w:tc>
-        <w:tc>
-          <w:tcPr>
-            <w:tcW w:w="2871" w:type="dxa"/>
-          </w:tcPr>
-          <w:p>
-            <w:pPr>
-              <w:adjustRightInd w:val="0"/>
-              <w:snapToGrid w:val="0"/>
-              <w:rPr>
-                <w:sz w:val="24"/>
-                <w:szCs w:val="24"/>
-                <w:lang w:val="it-IT"/>
-              </w:rPr>
-            </w:pPr>
-            <w:r>
-              <w:rPr>
-                <w:sz w:val="24"/>
-                <w:szCs w:val="24"/>
-                <w:lang w:val="it-IT"/>
+              </w:rPr>
+            </w:pPr>
+          </w:p>
+        </w:tc>
+        <w:tc>
+          <w:tcPr>
+            <w:tcW w:w="2871" w:type="dxa"/>
+          </w:tcPr>
+          <w:p>
+            <w:pPr>
+              <w:adjustRightInd w:val="0"/>
+              <w:snapToGrid w:val="0"/>
+              <w:rPr>
+                <w:sz w:val="24"/>
+                <w:szCs w:val="24"/>
+              </w:rPr>
+            </w:pPr>
+          </w:p>
+        </w:tc>
+        <w:tc>
+          <w:tcPr>
+            <w:tcW w:w="2871" w:type="dxa"/>
+          </w:tcPr>
+          <w:p>
+            <w:pPr>
+              <w:adjustRightInd w:val="0"/>
+              <w:snapToGrid w:val="0"/>
+              <w:rPr>
+                <w:b/>
+                <w:sz w:val="24"/>
+                <w:szCs w:val="24"/>
+              </w:rPr>
+            </w:pPr>
+            <w:proofErr w:type="spellStart"/>
+            <w:r>
+              <w:rPr>
+                <w:b/>
+                <w:sz w:val="24"/>
+                <w:szCs w:val="24"/>
               </w:rPr>
               <w:t>calc_aa</w:t>
             </w:r>
-          </w:p>
-        </w:tc>
-        <w:tc>
-          <w:tcPr>
-            <w:tcW w:w="2871" w:type="dxa"/>
-          </w:tcPr>
-          <w:p>
-            <w:pPr>
-              <w:adjustRightInd w:val="0"/>
-              <w:snapToGrid w:val="0"/>
-              <w:rPr>
-                <w:sz w:val="24"/>
-                <w:szCs w:val="24"/>
-                <w:lang w:val="it-IT"/>
-              </w:rPr>
-            </w:pPr>
-          </w:p>
-        </w:tc>
-        <w:tc>
-          <w:tcPr>
-            <w:tcW w:w="2871" w:type="dxa"/>
-          </w:tcPr>
-          <w:p>
-            <w:pPr>
-              <w:adjustRightInd w:val="0"/>
-              <w:snapToGrid w:val="0"/>
-              <w:rPr>
-                <w:sz w:val="24"/>
-                <w:szCs w:val="24"/>
-                <w:lang w:val="it-IT"/>
+            <w:proofErr w:type="spellEnd"/>
+          </w:p>
+          <w:p>
+            <w:pPr>
+              <w:adjustRightInd w:val="0"/>
+              <w:snapToGrid w:val="0"/>
+              <w:rPr>
+                <w:sz w:val="24"/>
+                <w:szCs w:val="24"/>
+              </w:rPr>
+            </w:pPr>
+            <w:r>
+              <w:rPr>
+                <w:sz w:val="24"/>
+                <w:szCs w:val="24"/>
+              </w:rPr>
+              <w:t xml:space="preserve">centroid/joint rot. </w:t>
+            </w:r>
+            <w:r>
+              <w:rPr>
+                <w:sz w:val="24"/>
+                <w:szCs w:val="24"/>
+              </w:rPr>
+              <w:t>matrix</w:t>
+            </w:r>
+          </w:p>
+          <w:p>
+            <w:pPr>
+              <w:adjustRightInd w:val="0"/>
+              <w:snapToGrid w:val="0"/>
+              <w:rPr>
+                <w:sz w:val="24"/>
+                <w:szCs w:val="24"/>
+              </w:rPr>
+            </w:pPr>
+            <w:r>
+              <w:rPr>
+                <w:sz w:val="24"/>
+                <w:szCs w:val="24"/>
+              </w:rPr>
+              <w:t xml:space="preserve">int. </w:t>
+            </w:r>
+            <w:proofErr w:type="spellStart"/>
+            <w:r>
+              <w:rPr>
+                <w:sz w:val="24"/>
+                <w:szCs w:val="24"/>
+              </w:rPr>
+              <w:t>eqs</w:t>
+            </w:r>
+            <w:proofErr w:type="spellEnd"/>
+            <w:r>
+              <w:rPr>
+                <w:sz w:val="24"/>
+                <w:szCs w:val="24"/>
+              </w:rPr>
+              <w:t>. R=3.8, P=3.12</w:t>
+            </w:r>
+          </w:p>
+        </w:tc>
+        <w:tc>
+          <w:tcPr>
+            <w:tcW w:w="2871" w:type="dxa"/>
+          </w:tcPr>
+          <w:p>
+            <w:pPr>
+              <w:adjustRightInd w:val="0"/>
+              <w:snapToGrid w:val="0"/>
+              <w:rPr>
+                <w:sz w:val="24"/>
+                <w:szCs w:val="24"/>
+              </w:rPr>
+            </w:pPr>
+          </w:p>
+        </w:tc>
+        <w:tc>
+          <w:tcPr>
+            <w:tcW w:w="2871" w:type="dxa"/>
+          </w:tcPr>
+          <w:p>
+            <w:pPr>
+              <w:adjustRightInd w:val="0"/>
+              <w:snapToGrid w:val="0"/>
+              <w:rPr>
+                <w:sz w:val="24"/>
+                <w:szCs w:val="24"/>
               </w:rPr>
             </w:pPr>
           </w:p>
@@ -1335,79 +1426,127 @@
               <w:rPr>
                 <w:sz w:val="24"/>
                 <w:szCs w:val="24"/>
-                <w:lang w:val="it-IT"/>
-              </w:rPr>
-            </w:pPr>
-          </w:p>
-        </w:tc>
-        <w:tc>
-          <w:tcPr>
-            <w:tcW w:w="2871" w:type="dxa"/>
-          </w:tcPr>
-          <w:p>
-            <w:pPr>
-              <w:adjustRightInd w:val="0"/>
-              <w:snapToGrid w:val="0"/>
-              <w:rPr>
-                <w:sz w:val="24"/>
-                <w:szCs w:val="24"/>
-                <w:lang w:val="it-IT"/>
-              </w:rPr>
-            </w:pPr>
-          </w:p>
-        </w:tc>
-        <w:tc>
-          <w:tcPr>
-            <w:tcW w:w="2871" w:type="dxa"/>
-          </w:tcPr>
-          <w:p>
-            <w:pPr>
-              <w:adjustRightInd w:val="0"/>
-              <w:snapToGrid w:val="0"/>
-              <w:rPr>
-                <w:sz w:val="24"/>
-                <w:szCs w:val="24"/>
-                <w:lang w:val="it-IT"/>
-              </w:rPr>
-            </w:pPr>
-            <w:r>
-              <w:rPr>
-                <w:sz w:val="24"/>
-                <w:szCs w:val="24"/>
-                <w:lang w:val="it-IT"/>
+              </w:rPr>
+            </w:pPr>
+          </w:p>
+        </w:tc>
+        <w:tc>
+          <w:tcPr>
+            <w:tcW w:w="2871" w:type="dxa"/>
+          </w:tcPr>
+          <w:p>
+            <w:pPr>
+              <w:adjustRightInd w:val="0"/>
+              <w:snapToGrid w:val="0"/>
+              <w:rPr>
+                <w:sz w:val="24"/>
+                <w:szCs w:val="24"/>
+              </w:rPr>
+            </w:pPr>
+          </w:p>
+        </w:tc>
+        <w:tc>
+          <w:tcPr>
+            <w:tcW w:w="2871" w:type="dxa"/>
+          </w:tcPr>
+          <w:p>
+            <w:pPr>
+              <w:adjustRightInd w:val="0"/>
+              <w:snapToGrid w:val="0"/>
+              <w:rPr>
+                <w:b/>
+                <w:sz w:val="24"/>
+                <w:szCs w:val="24"/>
+              </w:rPr>
+            </w:pPr>
+            <w:proofErr w:type="spellStart"/>
+            <w:r>
+              <w:rPr>
+                <w:b/>
+                <w:sz w:val="24"/>
+                <w:szCs w:val="24"/>
               </w:rPr>
               <w:t>calc_pos</w:t>
             </w:r>
-          </w:p>
-        </w:tc>
-        <w:tc>
-          <w:tcPr>
-            <w:tcW w:w="2871" w:type="dxa"/>
-          </w:tcPr>
-          <w:p>
-            <w:pPr>
-              <w:adjustRightInd w:val="0"/>
-              <w:snapToGrid w:val="0"/>
-              <w:rPr>
-                <w:sz w:val="24"/>
-                <w:szCs w:val="24"/>
-                <w:lang w:val="it-IT"/>
-              </w:rPr>
-            </w:pPr>
-          </w:p>
-        </w:tc>
-        <w:tc>
-          <w:tcPr>
-            <w:tcW w:w="2871" w:type="dxa"/>
-          </w:tcPr>
-          <w:p>
-            <w:pPr>
-              <w:adjustRightInd w:val="0"/>
-              <w:snapToGrid w:val="0"/>
-              <w:rPr>
-                <w:sz w:val="24"/>
-                <w:szCs w:val="24"/>
-                <w:lang w:val="it-IT"/>
+            <w:proofErr w:type="spellEnd"/>
+          </w:p>
+          <w:p>
+            <w:pPr>
+              <w:adjustRightInd w:val="0"/>
+              <w:snapToGrid w:val="0"/>
+              <w:rPr>
+                <w:sz w:val="24"/>
+                <w:szCs w:val="24"/>
+              </w:rPr>
+            </w:pPr>
+            <w:r>
+              <w:rPr>
+                <w:sz w:val="24"/>
+                <w:szCs w:val="24"/>
+              </w:rPr>
+              <w:t>pos all links</w:t>
+            </w:r>
+          </w:p>
+          <w:p>
+            <w:pPr>
+              <w:adjustRightInd w:val="0"/>
+              <w:snapToGrid w:val="0"/>
+              <w:rPr>
+                <w:sz w:val="24"/>
+                <w:szCs w:val="24"/>
+              </w:rPr>
+            </w:pPr>
+            <w:r>
+              <w:rPr>
+                <w:sz w:val="24"/>
+                <w:szCs w:val="24"/>
+              </w:rPr>
+              <w:t xml:space="preserve">int. </w:t>
+            </w:r>
+            <w:proofErr w:type="spellStart"/>
+            <w:r>
+              <w:rPr>
+                <w:sz w:val="24"/>
+                <w:szCs w:val="24"/>
+              </w:rPr>
+              <w:t>eqs</w:t>
+            </w:r>
+            <w:proofErr w:type="spellEnd"/>
+            <w:r>
+              <w:rPr>
+                <w:sz w:val="24"/>
+                <w:szCs w:val="24"/>
+              </w:rPr>
+              <w:t>. R=3.9, P=3.13</w:t>
+            </w:r>
+          </w:p>
+        </w:tc>
+        <w:tc>
+          <w:tcPr>
+            <w:tcW w:w="2871" w:type="dxa"/>
+          </w:tcPr>
+          <w:p>
+            <w:pPr>
+              <w:adjustRightInd w:val="0"/>
+              <w:snapToGrid w:val="0"/>
+              <w:rPr>
+                <w:sz w:val="24"/>
+                <w:szCs w:val="24"/>
+              </w:rPr>
+            </w:pPr>
+          </w:p>
+        </w:tc>
+        <w:tc>
+          <w:tcPr>
+            <w:tcW w:w="2871" w:type="dxa"/>
+          </w:tcPr>
+          <w:p>
+            <w:pPr>
+              <w:adjustRightInd w:val="0"/>
+              <w:snapToGrid w:val="0"/>
+              <w:rPr>
+                <w:sz w:val="24"/>
+                <w:szCs w:val="24"/>
               </w:rPr>
             </w:pPr>
           </w:p>
@@ -1428,79 +1567,94 @@
               <w:rPr>
                 <w:sz w:val="24"/>
                 <w:szCs w:val="24"/>
-                <w:lang w:val="it-IT"/>
-              </w:rPr>
-            </w:pPr>
-          </w:p>
-        </w:tc>
-        <w:tc>
-          <w:tcPr>
-            <w:tcW w:w="2871" w:type="dxa"/>
-          </w:tcPr>
-          <w:p>
-            <w:pPr>
-              <w:adjustRightInd w:val="0"/>
-              <w:snapToGrid w:val="0"/>
-              <w:rPr>
-                <w:sz w:val="24"/>
-                <w:szCs w:val="24"/>
-                <w:lang w:val="it-IT"/>
-              </w:rPr>
-            </w:pPr>
-          </w:p>
-        </w:tc>
-        <w:tc>
-          <w:tcPr>
-            <w:tcW w:w="2871" w:type="dxa"/>
-          </w:tcPr>
-          <w:p>
-            <w:pPr>
-              <w:adjustRightInd w:val="0"/>
-              <w:snapToGrid w:val="0"/>
-              <w:rPr>
-                <w:sz w:val="24"/>
-                <w:szCs w:val="24"/>
-                <w:lang w:val="it-IT"/>
-              </w:rPr>
-            </w:pPr>
-            <w:r>
-              <w:rPr>
-                <w:sz w:val="24"/>
-                <w:szCs w:val="24"/>
-                <w:lang w:val="it-IT"/>
+              </w:rPr>
+            </w:pPr>
+          </w:p>
+        </w:tc>
+        <w:tc>
+          <w:tcPr>
+            <w:tcW w:w="2871" w:type="dxa"/>
+          </w:tcPr>
+          <w:p>
+            <w:pPr>
+              <w:adjustRightInd w:val="0"/>
+              <w:snapToGrid w:val="0"/>
+              <w:rPr>
+                <w:sz w:val="24"/>
+                <w:szCs w:val="24"/>
+              </w:rPr>
+            </w:pPr>
+          </w:p>
+        </w:tc>
+        <w:tc>
+          <w:tcPr>
+            <w:tcW w:w="2871" w:type="dxa"/>
+          </w:tcPr>
+          <w:p>
+            <w:pPr>
+              <w:adjustRightInd w:val="0"/>
+              <w:snapToGrid w:val="0"/>
+              <w:rPr>
+                <w:b/>
+                <w:sz w:val="24"/>
+                <w:szCs w:val="24"/>
+              </w:rPr>
+            </w:pPr>
+            <w:proofErr w:type="spellStart"/>
+            <w:r>
+              <w:rPr>
+                <w:b/>
+                <w:sz w:val="24"/>
+                <w:szCs w:val="24"/>
               </w:rPr>
               <w:t>j_num</w:t>
             </w:r>
-          </w:p>
-        </w:tc>
-        <w:tc>
-          <w:tcPr>
-            <w:tcW w:w="2871" w:type="dxa"/>
-          </w:tcPr>
-          <w:p>
-            <w:pPr>
-              <w:adjustRightInd w:val="0"/>
-              <w:snapToGrid w:val="0"/>
-              <w:rPr>
-                <w:sz w:val="24"/>
-                <w:szCs w:val="24"/>
-                <w:lang w:val="it-IT"/>
-              </w:rPr>
-            </w:pPr>
-          </w:p>
-        </w:tc>
-        <w:tc>
-          <w:tcPr>
-            <w:tcW w:w="2871" w:type="dxa"/>
-          </w:tcPr>
-          <w:p>
-            <w:pPr>
-              <w:adjustRightInd w:val="0"/>
-              <w:snapToGrid w:val="0"/>
-              <w:rPr>
-                <w:sz w:val="24"/>
-                <w:szCs w:val="24"/>
-                <w:lang w:val="it-IT"/>
+            <w:proofErr w:type="spellEnd"/>
+          </w:p>
+          <w:p>
+            <w:pPr>
+              <w:adjustRightInd w:val="0"/>
+              <w:snapToGrid w:val="0"/>
+              <w:rPr>
+                <w:sz w:val="24"/>
+                <w:szCs w:val="24"/>
+              </w:rPr>
+            </w:pPr>
+            <w:r>
+              <w:rPr>
+                <w:sz w:val="24"/>
+                <w:szCs w:val="24"/>
+              </w:rPr>
+              <w:t>links sequence to endpoint</w:t>
+            </w:r>
+          </w:p>
+        </w:tc>
+        <w:tc>
+          <w:tcPr>
+            <w:tcW w:w="2871" w:type="dxa"/>
+          </w:tcPr>
+          <w:p>
+            <w:pPr>
+              <w:adjustRightInd w:val="0"/>
+              <w:snapToGrid w:val="0"/>
+              <w:rPr>
+                <w:sz w:val="24"/>
+                <w:szCs w:val="24"/>
+              </w:rPr>
+            </w:pPr>
+          </w:p>
+        </w:tc>
+        <w:tc>
+          <w:tcPr>
+            <w:tcW w:w="2871" w:type="dxa"/>
+          </w:tcPr>
+          <w:p>
+            <w:pPr>
+              <w:adjustRightInd w:val="0"/>
+              <w:snapToGrid w:val="0"/>
+              <w:rPr>
+                <w:sz w:val="24"/>
+                <w:szCs w:val="24"/>
               </w:rPr>
             </w:pPr>
           </w:p>
@@ -1521,79 +1675,75 @@
               <w:rPr>
                 <w:sz w:val="24"/>
                 <w:szCs w:val="24"/>
-                <w:lang w:val="it-IT"/>
-              </w:rPr>
-            </w:pPr>
-          </w:p>
-        </w:tc>
-        <w:tc>
-          <w:tcPr>
-            <w:tcW w:w="2871" w:type="dxa"/>
-          </w:tcPr>
-          <w:p>
-            <w:pPr>
-              <w:adjustRightInd w:val="0"/>
-              <w:snapToGrid w:val="0"/>
-              <w:rPr>
-                <w:sz w:val="24"/>
-                <w:szCs w:val="24"/>
-                <w:lang w:val="it-IT"/>
-              </w:rPr>
-            </w:pPr>
-            <w:r>
-              <w:rPr>
-                <w:sz w:val="24"/>
-                <w:szCs w:val="24"/>
-                <w:lang w:val="it-IT"/>
+              </w:rPr>
+            </w:pPr>
+          </w:p>
+        </w:tc>
+        <w:tc>
+          <w:tcPr>
+            <w:tcW w:w="2871" w:type="dxa"/>
+          </w:tcPr>
+          <w:p>
+            <w:pPr>
+              <w:adjustRightInd w:val="0"/>
+              <w:snapToGrid w:val="0"/>
+              <w:rPr>
+                <w:sz w:val="24"/>
+                <w:szCs w:val="24"/>
+              </w:rPr>
+            </w:pPr>
+            <w:proofErr w:type="spellStart"/>
+            <w:r>
+              <w:rPr>
+                <w:sz w:val="24"/>
+                <w:szCs w:val="24"/>
               </w:rPr>
               <w:t>rotW</w:t>
             </w:r>
-          </w:p>
-        </w:tc>
-        <w:tc>
-          <w:tcPr>
-            <w:tcW w:w="2871" w:type="dxa"/>
-          </w:tcPr>
-          <w:p>
-            <w:pPr>
-              <w:adjustRightInd w:val="0"/>
-              <w:snapToGrid w:val="0"/>
-              <w:rPr>
-                <w:sz w:val="24"/>
-                <w:szCs w:val="24"/>
-                <w:lang w:val="it-IT"/>
-              </w:rPr>
-            </w:pPr>
-          </w:p>
-        </w:tc>
-        <w:tc>
-          <w:tcPr>
-            <w:tcW w:w="2871" w:type="dxa"/>
-          </w:tcPr>
-          <w:p>
-            <w:pPr>
-              <w:adjustRightInd w:val="0"/>
-              <w:snapToGrid w:val="0"/>
-              <w:rPr>
-                <w:sz w:val="24"/>
-                <w:szCs w:val="24"/>
-                <w:lang w:val="it-IT"/>
-              </w:rPr>
-            </w:pPr>
-          </w:p>
-        </w:tc>
-        <w:tc>
-          <w:tcPr>
-            <w:tcW w:w="2871" w:type="dxa"/>
-          </w:tcPr>
-          <w:p>
-            <w:pPr>
-              <w:adjustRightInd w:val="0"/>
-              <w:snapToGrid w:val="0"/>
-              <w:rPr>
-                <w:sz w:val="24"/>
-                <w:szCs w:val="24"/>
-                <w:lang w:val="it-IT"/>
+            <w:proofErr w:type="spellEnd"/>
+          </w:p>
+        </w:tc>
+        <w:tc>
+          <w:tcPr>
+            <w:tcW w:w="2871" w:type="dxa"/>
+          </w:tcPr>
+          <w:p>
+            <w:pPr>
+              <w:adjustRightInd w:val="0"/>
+              <w:snapToGrid w:val="0"/>
+              <w:rPr>
+                <w:sz w:val="24"/>
+                <w:szCs w:val="24"/>
+              </w:rPr>
+            </w:pPr>
+          </w:p>
+        </w:tc>
+        <w:tc>
+          <w:tcPr>
+            <w:tcW w:w="2871" w:type="dxa"/>
+          </w:tcPr>
+          <w:p>
+            <w:pPr>
+              <w:adjustRightInd w:val="0"/>
+              <w:snapToGrid w:val="0"/>
+              <w:rPr>
+                <w:sz w:val="24"/>
+                <w:szCs w:val="24"/>
+              </w:rPr>
+            </w:pPr>
+          </w:p>
+        </w:tc>
+        <w:tc>
+          <w:tcPr>
+            <w:tcW w:w="2871" w:type="dxa"/>
+          </w:tcPr>
+          <w:p>
+            <w:pPr>
+              <w:adjustRightInd w:val="0"/>
+              <w:snapToGrid w:val="0"/>
+              <w:rPr>
+                <w:sz w:val="24"/>
+                <w:szCs w:val="24"/>
               </w:rPr>
             </w:pPr>
           </w:p>
@@ -1608,7 +1758,6 @@
         <w:rPr>
           <w:sz w:val="24"/>
           <w:szCs w:val="24"/>
-          <w:lang w:val="it-IT"/>
         </w:rPr>
       </w:pPr>
     </w:p>

</xml_diff>